<commit_message>
removed names from lab 1
</commit_message>
<xml_diff>
--- a/Laboratorios/Laboratorio_1/Laboratorio 1 - Botones y LED.docx
+++ b/Laboratorios/Laboratorio_1/Laboratorio 1 - Botones y LED.docx
@@ -1001,10 +1001,10 @@
             <v:path o:extrusionok="f" gradientshapeok="t" o:connecttype="rect"/>
             <o:lock v:ext="edit" aspectratio="t"/>
           </v:shapetype>
-          <v:shape id="_x0000_i1025" type="#_x0000_t75" style="width:365.75pt;height:160.15pt" o:ole="">
+          <v:shape id="_x0000_i1025" type="#_x0000_t75" style="width:365.85pt;height:159.9pt" o:ole="">
             <v:imagedata r:id="rId8" o:title=""/>
           </v:shape>
-          <o:OLEObject Type="Embed" ProgID="Visio.Drawing.15" ShapeID="_x0000_i1025" DrawAspect="Content" ObjectID="_1609332656" r:id="rId9"/>
+          <o:OLEObject Type="Embed" ProgID="Visio.Drawing.15" ShapeID="_x0000_i1025" DrawAspect="Content" ObjectID="_1620971602" r:id="rId9"/>
         </w:object>
       </w:r>
     </w:p>
@@ -11443,25 +11443,7 @@
         <w:rPr>
           <w:lang w:val="es-PA"/>
         </w:rPr>
-        <w:t>Cambie su proyecto</w:t>
-      </w:r>
-      <w:r>
-        <w:rPr>
-          <w:lang w:val="es-PA"/>
-        </w:rPr>
-        <w:t xml:space="preserve"> de Botón y LED</w:t>
-      </w:r>
-      <w:r>
-        <w:rPr>
-          <w:lang w:val="es-PA"/>
-        </w:rPr>
-        <w:t xml:space="preserve"> para que</w:t>
-      </w:r>
-      <w:r>
-        <w:rPr>
-          <w:lang w:val="es-PA"/>
-        </w:rPr>
-        <w:t xml:space="preserve"> sea por medio de interruptores, </w:t>
+        <w:t xml:space="preserve">Cambie su proyecto de Botón y LED para que sea por medio de interruptores, </w:t>
       </w:r>
       <w:proofErr w:type="spellStart"/>
       <w:r>
@@ -11475,24 +11457,17 @@
         <w:rPr>
           <w:lang w:val="es-PA"/>
         </w:rPr>
-        <w:t xml:space="preserve"> = BTN0</w:t>
-      </w:r>
-      <w:r>
-        <w:rPr>
-          <w:lang w:val="es-PA"/>
-        </w:rPr>
-        <w:t>:</w:t>
+        <w:t xml:space="preserve"> = BTN0:</w:t>
       </w:r>
     </w:p>
     <w:tbl>
       <w:tblPr>
-        <w:tblW w:w="9690" w:type="dxa"/>
+        <w:tblW w:w="5410" w:type="dxa"/>
         <w:jc w:val="center"/>
         <w:tblLook w:val="04A0" w:firstRow="1" w:lastRow="0" w:firstColumn="1" w:lastColumn="0" w:noHBand="0" w:noVBand="1"/>
       </w:tblPr>
       <w:tblGrid>
         <w:gridCol w:w="440"/>
-        <w:gridCol w:w="4280"/>
         <w:gridCol w:w="552"/>
         <w:gridCol w:w="734"/>
         <w:gridCol w:w="734"/>
@@ -11525,12 +11500,14 @@
               <w:rPr>
                 <w:rFonts w:ascii="Calibri" w:eastAsia="Times New Roman" w:hAnsi="Calibri" w:cs="Times New Roman"/>
                 <w:color w:val="000000"/>
-              </w:rPr>
-            </w:pPr>
-            <w:r>
-              <w:rPr>
-                <w:rFonts w:ascii="Calibri" w:eastAsia="Times New Roman" w:hAnsi="Calibri" w:cs="Times New Roman"/>
-                <w:color w:val="000000"/>
+                <w:lang w:val="es-PA"/>
+              </w:rPr>
+            </w:pPr>
+            <w:r>
+              <w:rPr>
+                <w:rFonts w:ascii="Calibri" w:eastAsia="Times New Roman" w:hAnsi="Calibri" w:cs="Times New Roman"/>
+                <w:color w:val="000000"/>
+                <w:lang w:val="es-PA"/>
               </w:rPr>
               <w:t> </w:t>
             </w:r>
@@ -11538,7 +11515,7 @@
         </w:tc>
         <w:tc>
           <w:tcPr>
-            <w:tcW w:w="4280" w:type="dxa"/>
+            <w:tcW w:w="552" w:type="dxa"/>
             <w:tcBorders>
               <w:top w:val="single" w:sz="4" w:space="0" w:color="auto"/>
               <w:left w:val="nil"/>
@@ -11553,43 +11530,15 @@
           <w:p>
             <w:pPr>
               <w:spacing w:after="0" w:line="240" w:lineRule="auto"/>
-              <w:rPr>
-                <w:rFonts w:ascii="Calibri" w:eastAsia="Times New Roman" w:hAnsi="Calibri" w:cs="Times New Roman"/>
-                <w:color w:val="000000"/>
-              </w:rPr>
-            </w:pPr>
-            <w:r>
-              <w:rPr>
-                <w:rFonts w:ascii="Calibri" w:eastAsia="Times New Roman" w:hAnsi="Calibri" w:cs="Times New Roman"/>
-                <w:color w:val="000000"/>
-              </w:rPr>
-              <w:t> </w:t>
-            </w:r>
-          </w:p>
-        </w:tc>
-        <w:tc>
-          <w:tcPr>
-            <w:tcW w:w="552" w:type="dxa"/>
-            <w:tcBorders>
-              <w:top w:val="single" w:sz="4" w:space="0" w:color="auto"/>
-              <w:left w:val="nil"/>
-              <w:bottom w:val="single" w:sz="4" w:space="0" w:color="auto"/>
-              <w:right w:val="single" w:sz="4" w:space="0" w:color="auto"/>
-            </w:tcBorders>
-            <w:shd w:val="clear" w:color="auto" w:fill="auto"/>
-            <w:noWrap/>
-            <w:vAlign w:val="bottom"/>
-            <w:hideMark/>
-          </w:tcPr>
-          <w:p>
-            <w:pPr>
-              <w:spacing w:after="0" w:line="240" w:lineRule="auto"/>
               <w:jc w:val="center"/>
               <w:rPr>
                 <w:rFonts w:ascii="Calibri" w:eastAsia="Times New Roman" w:hAnsi="Calibri" w:cs="Times New Roman"/>
                 <w:color w:val="000000"/>
-              </w:rPr>
-            </w:pPr>
+                <w:lang w:val="es-PA"/>
+              </w:rPr>
+            </w:pPr>
+            <w:bookmarkStart w:id="0" w:name="_GoBack"/>
+            <w:bookmarkEnd w:id="0"/>
           </w:p>
         </w:tc>
         <w:tc>
@@ -11792,46 +11741,6 @@
         </w:tc>
         <w:tc>
           <w:tcPr>
-            <w:tcW w:w="4280" w:type="dxa"/>
-            <w:tcBorders>
-              <w:top w:val="nil"/>
-              <w:left w:val="nil"/>
-              <w:bottom w:val="single" w:sz="4" w:space="0" w:color="auto"/>
-              <w:right w:val="single" w:sz="4" w:space="0" w:color="auto"/>
-            </w:tcBorders>
-            <w:shd w:val="clear" w:color="auto" w:fill="auto"/>
-            <w:noWrap/>
-            <w:vAlign w:val="bottom"/>
-            <w:hideMark/>
-          </w:tcPr>
-          <w:p>
-            <w:pPr>
-              <w:spacing w:after="0" w:line="240" w:lineRule="auto"/>
-              <w:rPr>
-                <w:rFonts w:ascii="Calibri" w:eastAsia="Times New Roman" w:hAnsi="Calibri" w:cs="Times New Roman"/>
-                <w:color w:val="000000"/>
-              </w:rPr>
-            </w:pPr>
-            <w:proofErr w:type="gramStart"/>
-            <w:r>
-              <w:rPr>
-                <w:rFonts w:ascii="Calibri" w:eastAsia="Times New Roman" w:hAnsi="Calibri" w:cs="Times New Roman"/>
-                <w:color w:val="000000"/>
-              </w:rPr>
-              <w:t>AHIR .</w:t>
-            </w:r>
-            <w:proofErr w:type="gramEnd"/>
-            <w:r>
-              <w:rPr>
-                <w:rFonts w:ascii="Calibri" w:eastAsia="Times New Roman" w:hAnsi="Calibri" w:cs="Times New Roman"/>
-                <w:color w:val="000000"/>
-              </w:rPr>
-              <w:t xml:space="preserve"> BHAVINI</w:t>
-            </w:r>
-          </w:p>
-        </w:tc>
-        <w:tc>
-          <w:tcPr>
             <w:tcW w:w="552" w:type="dxa"/>
             <w:tcBorders>
               <w:top w:val="nil"/>
@@ -12062,37 +11971,6 @@
         </w:tc>
         <w:tc>
           <w:tcPr>
-            <w:tcW w:w="4280" w:type="dxa"/>
-            <w:tcBorders>
-              <w:top w:val="nil"/>
-              <w:left w:val="nil"/>
-              <w:bottom w:val="single" w:sz="4" w:space="0" w:color="auto"/>
-              <w:right w:val="single" w:sz="4" w:space="0" w:color="auto"/>
-            </w:tcBorders>
-            <w:shd w:val="clear" w:color="auto" w:fill="auto"/>
-            <w:noWrap/>
-            <w:vAlign w:val="bottom"/>
-            <w:hideMark/>
-          </w:tcPr>
-          <w:p>
-            <w:pPr>
-              <w:spacing w:after="0" w:line="240" w:lineRule="auto"/>
-              <w:rPr>
-                <w:rFonts w:ascii="Calibri" w:eastAsia="Times New Roman" w:hAnsi="Calibri" w:cs="Times New Roman"/>
-                <w:color w:val="000000"/>
-              </w:rPr>
-            </w:pPr>
-            <w:r>
-              <w:rPr>
-                <w:rFonts w:ascii="Calibri" w:eastAsia="Times New Roman" w:hAnsi="Calibri" w:cs="Times New Roman"/>
-                <w:color w:val="000000"/>
-              </w:rPr>
-              <w:t>ALVARADO VILLEGAS TSAREV BRYANT</w:t>
-            </w:r>
-          </w:p>
-        </w:tc>
-        <w:tc>
-          <w:tcPr>
             <w:tcW w:w="552" w:type="dxa"/>
             <w:tcBorders>
               <w:top w:val="nil"/>
@@ -12323,37 +12201,6 @@
         </w:tc>
         <w:tc>
           <w:tcPr>
-            <w:tcW w:w="4280" w:type="dxa"/>
-            <w:tcBorders>
-              <w:top w:val="nil"/>
-              <w:left w:val="nil"/>
-              <w:bottom w:val="single" w:sz="4" w:space="0" w:color="auto"/>
-              <w:right w:val="single" w:sz="4" w:space="0" w:color="auto"/>
-            </w:tcBorders>
-            <w:shd w:val="clear" w:color="auto" w:fill="auto"/>
-            <w:noWrap/>
-            <w:vAlign w:val="bottom"/>
-            <w:hideMark/>
-          </w:tcPr>
-          <w:p>
-            <w:pPr>
-              <w:spacing w:after="0" w:line="240" w:lineRule="auto"/>
-              <w:rPr>
-                <w:rFonts w:ascii="Calibri" w:eastAsia="Times New Roman" w:hAnsi="Calibri" w:cs="Times New Roman"/>
-                <w:color w:val="000000"/>
-              </w:rPr>
-            </w:pPr>
-            <w:r>
-              <w:rPr>
-                <w:rFonts w:ascii="Calibri" w:eastAsia="Times New Roman" w:hAnsi="Calibri" w:cs="Times New Roman"/>
-                <w:color w:val="000000"/>
-              </w:rPr>
-              <w:t>AVILA WONG CHRISTIAN</w:t>
-            </w:r>
-          </w:p>
-        </w:tc>
-        <w:tc>
-          <w:tcPr>
             <w:tcW w:w="552" w:type="dxa"/>
             <w:tcBorders>
               <w:top w:val="nil"/>
@@ -12584,37 +12431,6 @@
         </w:tc>
         <w:tc>
           <w:tcPr>
-            <w:tcW w:w="4280" w:type="dxa"/>
-            <w:tcBorders>
-              <w:top w:val="nil"/>
-              <w:left w:val="nil"/>
-              <w:bottom w:val="single" w:sz="4" w:space="0" w:color="auto"/>
-              <w:right w:val="single" w:sz="4" w:space="0" w:color="auto"/>
-            </w:tcBorders>
-            <w:shd w:val="clear" w:color="auto" w:fill="auto"/>
-            <w:noWrap/>
-            <w:vAlign w:val="bottom"/>
-            <w:hideMark/>
-          </w:tcPr>
-          <w:p>
-            <w:pPr>
-              <w:spacing w:after="0" w:line="240" w:lineRule="auto"/>
-              <w:rPr>
-                <w:rFonts w:ascii="Calibri" w:eastAsia="Times New Roman" w:hAnsi="Calibri" w:cs="Times New Roman"/>
-                <w:color w:val="000000"/>
-              </w:rPr>
-            </w:pPr>
-            <w:r>
-              <w:rPr>
-                <w:rFonts w:ascii="Calibri" w:eastAsia="Times New Roman" w:hAnsi="Calibri" w:cs="Times New Roman"/>
-                <w:color w:val="000000"/>
-              </w:rPr>
-              <w:t>CABALLERO CHECA CARLOS MIGUEL</w:t>
-            </w:r>
-          </w:p>
-        </w:tc>
-        <w:tc>
-          <w:tcPr>
             <w:tcW w:w="552" w:type="dxa"/>
             <w:tcBorders>
               <w:top w:val="nil"/>
@@ -12845,37 +12661,6 @@
         </w:tc>
         <w:tc>
           <w:tcPr>
-            <w:tcW w:w="4280" w:type="dxa"/>
-            <w:tcBorders>
-              <w:top w:val="nil"/>
-              <w:left w:val="nil"/>
-              <w:bottom w:val="single" w:sz="4" w:space="0" w:color="auto"/>
-              <w:right w:val="single" w:sz="4" w:space="0" w:color="auto"/>
-            </w:tcBorders>
-            <w:shd w:val="clear" w:color="auto" w:fill="auto"/>
-            <w:noWrap/>
-            <w:vAlign w:val="bottom"/>
-            <w:hideMark/>
-          </w:tcPr>
-          <w:p>
-            <w:pPr>
-              <w:spacing w:after="0" w:line="240" w:lineRule="auto"/>
-              <w:rPr>
-                <w:rFonts w:ascii="Calibri" w:eastAsia="Times New Roman" w:hAnsi="Calibri" w:cs="Times New Roman"/>
-                <w:color w:val="000000"/>
-              </w:rPr>
-            </w:pPr>
-            <w:r>
-              <w:rPr>
-                <w:rFonts w:ascii="Calibri" w:eastAsia="Times New Roman" w:hAnsi="Calibri" w:cs="Times New Roman"/>
-                <w:color w:val="000000"/>
-              </w:rPr>
-              <w:t>CASTRO INAUDY JORGE LUIS EFRAIN</w:t>
-            </w:r>
-          </w:p>
-        </w:tc>
-        <w:tc>
-          <w:tcPr>
             <w:tcW w:w="552" w:type="dxa"/>
             <w:tcBorders>
               <w:top w:val="nil"/>
@@ -13106,37 +12891,6 @@
         </w:tc>
         <w:tc>
           <w:tcPr>
-            <w:tcW w:w="4280" w:type="dxa"/>
-            <w:tcBorders>
-              <w:top w:val="nil"/>
-              <w:left w:val="nil"/>
-              <w:bottom w:val="single" w:sz="4" w:space="0" w:color="auto"/>
-              <w:right w:val="single" w:sz="4" w:space="0" w:color="auto"/>
-            </w:tcBorders>
-            <w:shd w:val="clear" w:color="auto" w:fill="auto"/>
-            <w:noWrap/>
-            <w:vAlign w:val="bottom"/>
-            <w:hideMark/>
-          </w:tcPr>
-          <w:p>
-            <w:pPr>
-              <w:spacing w:after="0" w:line="240" w:lineRule="auto"/>
-              <w:rPr>
-                <w:rFonts w:ascii="Calibri" w:eastAsia="Times New Roman" w:hAnsi="Calibri" w:cs="Times New Roman"/>
-                <w:color w:val="000000"/>
-              </w:rPr>
-            </w:pPr>
-            <w:r>
-              <w:rPr>
-                <w:rFonts w:ascii="Calibri" w:eastAsia="Times New Roman" w:hAnsi="Calibri" w:cs="Times New Roman"/>
-                <w:color w:val="000000"/>
-              </w:rPr>
-              <w:t>CEBALLOS SAYAS MARVIN HELAM</w:t>
-            </w:r>
-          </w:p>
-        </w:tc>
-        <w:tc>
-          <w:tcPr>
             <w:tcW w:w="552" w:type="dxa"/>
             <w:tcBorders>
               <w:top w:val="nil"/>
@@ -13367,7 +13121,7 @@
         </w:tc>
         <w:tc>
           <w:tcPr>
-            <w:tcW w:w="4280" w:type="dxa"/>
+            <w:tcW w:w="552" w:type="dxa"/>
             <w:tcBorders>
               <w:top w:val="nil"/>
               <w:left w:val="nil"/>
@@ -13382,23 +13136,24 @@
           <w:p>
             <w:pPr>
               <w:spacing w:after="0" w:line="240" w:lineRule="auto"/>
-              <w:rPr>
-                <w:rFonts w:ascii="Calibri" w:eastAsia="Times New Roman" w:hAnsi="Calibri" w:cs="Times New Roman"/>
-                <w:color w:val="000000"/>
-              </w:rPr>
-            </w:pPr>
-            <w:r>
-              <w:rPr>
-                <w:rFonts w:ascii="Calibri" w:eastAsia="Times New Roman" w:hAnsi="Calibri" w:cs="Times New Roman"/>
-                <w:color w:val="000000"/>
-              </w:rPr>
-              <w:t>CEDEÑO PONCE CLAUDIA CECILIA</w:t>
-            </w:r>
-          </w:p>
-        </w:tc>
-        <w:tc>
-          <w:tcPr>
-            <w:tcW w:w="552" w:type="dxa"/>
+              <w:jc w:val="center"/>
+              <w:rPr>
+                <w:rFonts w:ascii="Calibri" w:eastAsia="Times New Roman" w:hAnsi="Calibri" w:cs="Times New Roman"/>
+                <w:color w:val="000000"/>
+              </w:rPr>
+            </w:pPr>
+            <w:r>
+              <w:rPr>
+                <w:rFonts w:ascii="Calibri" w:eastAsia="Times New Roman" w:hAnsi="Calibri" w:cs="Times New Roman"/>
+                <w:color w:val="000000"/>
+              </w:rPr>
+              <w:t>LED</w:t>
+            </w:r>
+          </w:p>
+        </w:tc>
+        <w:tc>
+          <w:tcPr>
+            <w:tcW w:w="734" w:type="dxa"/>
             <w:tcBorders>
               <w:top w:val="nil"/>
               <w:left w:val="nil"/>
@@ -13424,7 +13179,7 @@
                 <w:rFonts w:ascii="Calibri" w:eastAsia="Times New Roman" w:hAnsi="Calibri" w:cs="Times New Roman"/>
                 <w:color w:val="000000"/>
               </w:rPr>
-              <w:t>LED</w:t>
+              <w:t>0</w:t>
             </w:r>
           </w:p>
         </w:tc>
@@ -13456,7 +13211,7 @@
                 <w:rFonts w:ascii="Calibri" w:eastAsia="Times New Roman" w:hAnsi="Calibri" w:cs="Times New Roman"/>
                 <w:color w:val="000000"/>
               </w:rPr>
-              <w:t>0</w:t>
+              <w:t>1</w:t>
             </w:r>
           </w:p>
         </w:tc>
@@ -13488,42 +13243,8 @@
                 <w:rFonts w:ascii="Calibri" w:eastAsia="Times New Roman" w:hAnsi="Calibri" w:cs="Times New Roman"/>
                 <w:color w:val="000000"/>
               </w:rPr>
-              <w:t>1</w:t>
-            </w:r>
-          </w:p>
-        </w:tc>
-        <w:tc>
-          <w:tcPr>
-            <w:tcW w:w="734" w:type="dxa"/>
-            <w:tcBorders>
-              <w:top w:val="nil"/>
-              <w:left w:val="nil"/>
-              <w:bottom w:val="single" w:sz="4" w:space="0" w:color="auto"/>
-              <w:right w:val="single" w:sz="4" w:space="0" w:color="auto"/>
-            </w:tcBorders>
-            <w:shd w:val="clear" w:color="auto" w:fill="auto"/>
-            <w:noWrap/>
-            <w:vAlign w:val="bottom"/>
-            <w:hideMark/>
-          </w:tcPr>
-          <w:p>
-            <w:pPr>
-              <w:spacing w:after="0" w:line="240" w:lineRule="auto"/>
-              <w:jc w:val="center"/>
-              <w:rPr>
-                <w:rFonts w:ascii="Calibri" w:eastAsia="Times New Roman" w:hAnsi="Calibri" w:cs="Times New Roman"/>
-                <w:color w:val="000000"/>
-              </w:rPr>
-            </w:pPr>
-            <w:r>
-              <w:rPr>
-                <w:rFonts w:ascii="Calibri" w:eastAsia="Times New Roman" w:hAnsi="Calibri" w:cs="Times New Roman"/>
-                <w:color w:val="000000"/>
-              </w:rPr>
               <w:t>2</w:t>
             </w:r>
-            <w:bookmarkStart w:id="0" w:name="_GoBack"/>
-            <w:bookmarkEnd w:id="0"/>
           </w:p>
         </w:tc>
         <w:tc>
@@ -13630,37 +13351,6 @@
         </w:tc>
         <w:tc>
           <w:tcPr>
-            <w:tcW w:w="4280" w:type="dxa"/>
-            <w:tcBorders>
-              <w:top w:val="nil"/>
-              <w:left w:val="nil"/>
-              <w:bottom w:val="single" w:sz="4" w:space="0" w:color="auto"/>
-              <w:right w:val="single" w:sz="4" w:space="0" w:color="auto"/>
-            </w:tcBorders>
-            <w:shd w:val="clear" w:color="auto" w:fill="auto"/>
-            <w:noWrap/>
-            <w:vAlign w:val="bottom"/>
-            <w:hideMark/>
-          </w:tcPr>
-          <w:p>
-            <w:pPr>
-              <w:spacing w:after="0" w:line="240" w:lineRule="auto"/>
-              <w:rPr>
-                <w:rFonts w:ascii="Calibri" w:eastAsia="Times New Roman" w:hAnsi="Calibri" w:cs="Times New Roman"/>
-                <w:color w:val="000000"/>
-              </w:rPr>
-            </w:pPr>
-            <w:r>
-              <w:rPr>
-                <w:rFonts w:ascii="Calibri" w:eastAsia="Times New Roman" w:hAnsi="Calibri" w:cs="Times New Roman"/>
-                <w:color w:val="000000"/>
-              </w:rPr>
-              <w:t>GUEVARA ROMERO SOFIA</w:t>
-            </w:r>
-          </w:p>
-        </w:tc>
-        <w:tc>
-          <w:tcPr>
             <w:tcW w:w="552" w:type="dxa"/>
             <w:tcBorders>
               <w:top w:val="nil"/>
@@ -13891,37 +13581,6 @@
         </w:tc>
         <w:tc>
           <w:tcPr>
-            <w:tcW w:w="4280" w:type="dxa"/>
-            <w:tcBorders>
-              <w:top w:val="nil"/>
-              <w:left w:val="nil"/>
-              <w:bottom w:val="single" w:sz="4" w:space="0" w:color="auto"/>
-              <w:right w:val="single" w:sz="4" w:space="0" w:color="auto"/>
-            </w:tcBorders>
-            <w:shd w:val="clear" w:color="auto" w:fill="auto"/>
-            <w:noWrap/>
-            <w:vAlign w:val="bottom"/>
-            <w:hideMark/>
-          </w:tcPr>
-          <w:p>
-            <w:pPr>
-              <w:spacing w:after="0" w:line="240" w:lineRule="auto"/>
-              <w:rPr>
-                <w:rFonts w:ascii="Calibri" w:eastAsia="Times New Roman" w:hAnsi="Calibri" w:cs="Times New Roman"/>
-                <w:color w:val="000000"/>
-              </w:rPr>
-            </w:pPr>
-            <w:r>
-              <w:rPr>
-                <w:rFonts w:ascii="Calibri" w:eastAsia="Times New Roman" w:hAnsi="Calibri" w:cs="Times New Roman"/>
-                <w:color w:val="000000"/>
-              </w:rPr>
-              <w:t>LEMUS ESCOBAR STHEFANIE ROXXANE</w:t>
-            </w:r>
-          </w:p>
-        </w:tc>
-        <w:tc>
-          <w:tcPr>
             <w:tcW w:w="552" w:type="dxa"/>
             <w:tcBorders>
               <w:top w:val="nil"/>
@@ -14152,39 +13811,6 @@
         </w:tc>
         <w:tc>
           <w:tcPr>
-            <w:tcW w:w="4280" w:type="dxa"/>
-            <w:tcBorders>
-              <w:top w:val="nil"/>
-              <w:left w:val="nil"/>
-              <w:bottom w:val="single" w:sz="4" w:space="0" w:color="auto"/>
-              <w:right w:val="single" w:sz="4" w:space="0" w:color="auto"/>
-            </w:tcBorders>
-            <w:shd w:val="clear" w:color="auto" w:fill="auto"/>
-            <w:noWrap/>
-            <w:vAlign w:val="bottom"/>
-            <w:hideMark/>
-          </w:tcPr>
-          <w:p>
-            <w:pPr>
-              <w:spacing w:after="0" w:line="240" w:lineRule="auto"/>
-              <w:rPr>
-                <w:rFonts w:ascii="Calibri" w:eastAsia="Times New Roman" w:hAnsi="Calibri" w:cs="Times New Roman"/>
-                <w:color w:val="000000"/>
-                <w:lang w:val="es-PA"/>
-              </w:rPr>
-            </w:pPr>
-            <w:r>
-              <w:rPr>
-                <w:rFonts w:ascii="Calibri" w:eastAsia="Times New Roman" w:hAnsi="Calibri" w:cs="Times New Roman"/>
-                <w:color w:val="000000"/>
-                <w:lang w:val="es-PA"/>
-              </w:rPr>
-              <w:t>LUGO DURAN GUILLERMO RAY G.</w:t>
-            </w:r>
-          </w:p>
-        </w:tc>
-        <w:tc>
-          <w:tcPr>
             <w:tcW w:w="552" w:type="dxa"/>
             <w:tcBorders>
               <w:top w:val="nil"/>
@@ -14415,37 +14041,6 @@
         </w:tc>
         <w:tc>
           <w:tcPr>
-            <w:tcW w:w="4280" w:type="dxa"/>
-            <w:tcBorders>
-              <w:top w:val="nil"/>
-              <w:left w:val="nil"/>
-              <w:bottom w:val="single" w:sz="4" w:space="0" w:color="auto"/>
-              <w:right w:val="single" w:sz="4" w:space="0" w:color="auto"/>
-            </w:tcBorders>
-            <w:shd w:val="clear" w:color="auto" w:fill="auto"/>
-            <w:noWrap/>
-            <w:vAlign w:val="bottom"/>
-            <w:hideMark/>
-          </w:tcPr>
-          <w:p>
-            <w:pPr>
-              <w:spacing w:after="0" w:line="240" w:lineRule="auto"/>
-              <w:rPr>
-                <w:rFonts w:ascii="Calibri" w:eastAsia="Times New Roman" w:hAnsi="Calibri" w:cs="Times New Roman"/>
-                <w:color w:val="000000"/>
-              </w:rPr>
-            </w:pPr>
-            <w:r>
-              <w:rPr>
-                <w:rFonts w:ascii="Calibri" w:eastAsia="Times New Roman" w:hAnsi="Calibri" w:cs="Times New Roman"/>
-                <w:color w:val="000000"/>
-              </w:rPr>
-              <w:t>MARIN ARJONA NOHELY ENITH</w:t>
-            </w:r>
-          </w:p>
-        </w:tc>
-        <w:tc>
-          <w:tcPr>
             <w:tcW w:w="552" w:type="dxa"/>
             <w:tcBorders>
               <w:top w:val="nil"/>
@@ -14676,37 +14271,6 @@
         </w:tc>
         <w:tc>
           <w:tcPr>
-            <w:tcW w:w="4280" w:type="dxa"/>
-            <w:tcBorders>
-              <w:top w:val="nil"/>
-              <w:left w:val="nil"/>
-              <w:bottom w:val="single" w:sz="4" w:space="0" w:color="auto"/>
-              <w:right w:val="single" w:sz="4" w:space="0" w:color="auto"/>
-            </w:tcBorders>
-            <w:shd w:val="clear" w:color="auto" w:fill="auto"/>
-            <w:noWrap/>
-            <w:vAlign w:val="bottom"/>
-            <w:hideMark/>
-          </w:tcPr>
-          <w:p>
-            <w:pPr>
-              <w:spacing w:after="0" w:line="240" w:lineRule="auto"/>
-              <w:rPr>
-                <w:rFonts w:ascii="Calibri" w:eastAsia="Times New Roman" w:hAnsi="Calibri" w:cs="Times New Roman"/>
-                <w:color w:val="000000"/>
-              </w:rPr>
-            </w:pPr>
-            <w:r>
-              <w:rPr>
-                <w:rFonts w:ascii="Calibri" w:eastAsia="Times New Roman" w:hAnsi="Calibri" w:cs="Times New Roman"/>
-                <w:color w:val="000000"/>
-              </w:rPr>
-              <w:t>NUÑEZ MARTINEZ NOHELYS NAZARETH</w:t>
-            </w:r>
-          </w:p>
-        </w:tc>
-        <w:tc>
-          <w:tcPr>
             <w:tcW w:w="552" w:type="dxa"/>
             <w:tcBorders>
               <w:top w:val="nil"/>
@@ -14937,37 +14501,6 @@
         </w:tc>
         <w:tc>
           <w:tcPr>
-            <w:tcW w:w="4280" w:type="dxa"/>
-            <w:tcBorders>
-              <w:top w:val="nil"/>
-              <w:left w:val="nil"/>
-              <w:bottom w:val="single" w:sz="4" w:space="0" w:color="auto"/>
-              <w:right w:val="single" w:sz="4" w:space="0" w:color="auto"/>
-            </w:tcBorders>
-            <w:shd w:val="clear" w:color="auto" w:fill="auto"/>
-            <w:noWrap/>
-            <w:vAlign w:val="bottom"/>
-            <w:hideMark/>
-          </w:tcPr>
-          <w:p>
-            <w:pPr>
-              <w:spacing w:after="0" w:line="240" w:lineRule="auto"/>
-              <w:rPr>
-                <w:rFonts w:ascii="Calibri" w:eastAsia="Times New Roman" w:hAnsi="Calibri" w:cs="Times New Roman"/>
-                <w:color w:val="000000"/>
-              </w:rPr>
-            </w:pPr>
-            <w:r>
-              <w:rPr>
-                <w:rFonts w:ascii="Calibri" w:eastAsia="Times New Roman" w:hAnsi="Calibri" w:cs="Times New Roman"/>
-                <w:color w:val="000000"/>
-              </w:rPr>
-              <w:t>RODRIGUEZ ALVARADO REMIGIO</w:t>
-            </w:r>
-          </w:p>
-        </w:tc>
-        <w:tc>
-          <w:tcPr>
             <w:tcW w:w="552" w:type="dxa"/>
             <w:tcBorders>
               <w:top w:val="nil"/>
@@ -15198,39 +14731,6 @@
         </w:tc>
         <w:tc>
           <w:tcPr>
-            <w:tcW w:w="4280" w:type="dxa"/>
-            <w:tcBorders>
-              <w:top w:val="nil"/>
-              <w:left w:val="nil"/>
-              <w:bottom w:val="single" w:sz="4" w:space="0" w:color="auto"/>
-              <w:right w:val="single" w:sz="4" w:space="0" w:color="auto"/>
-            </w:tcBorders>
-            <w:shd w:val="clear" w:color="auto" w:fill="auto"/>
-            <w:noWrap/>
-            <w:vAlign w:val="bottom"/>
-            <w:hideMark/>
-          </w:tcPr>
-          <w:p>
-            <w:pPr>
-              <w:spacing w:after="0" w:line="240" w:lineRule="auto"/>
-              <w:rPr>
-                <w:rFonts w:ascii="Calibri" w:eastAsia="Times New Roman" w:hAnsi="Calibri" w:cs="Times New Roman"/>
-                <w:color w:val="000000"/>
-                <w:lang w:val="es-PA"/>
-              </w:rPr>
-            </w:pPr>
-            <w:r>
-              <w:rPr>
-                <w:rFonts w:ascii="Calibri" w:eastAsia="Times New Roman" w:hAnsi="Calibri" w:cs="Times New Roman"/>
-                <w:color w:val="000000"/>
-                <w:lang w:val="es-PA"/>
-              </w:rPr>
-              <w:t>RODRIGUEZ MARTINEZ YARELIS DEL CARMEN</w:t>
-            </w:r>
-          </w:p>
-        </w:tc>
-        <w:tc>
-          <w:tcPr>
             <w:tcW w:w="552" w:type="dxa"/>
             <w:tcBorders>
               <w:top w:val="nil"/>
@@ -15461,37 +14961,6 @@
         </w:tc>
         <w:tc>
           <w:tcPr>
-            <w:tcW w:w="4280" w:type="dxa"/>
-            <w:tcBorders>
-              <w:top w:val="nil"/>
-              <w:left w:val="nil"/>
-              <w:bottom w:val="single" w:sz="4" w:space="0" w:color="auto"/>
-              <w:right w:val="single" w:sz="4" w:space="0" w:color="auto"/>
-            </w:tcBorders>
-            <w:shd w:val="clear" w:color="auto" w:fill="auto"/>
-            <w:noWrap/>
-            <w:vAlign w:val="bottom"/>
-            <w:hideMark/>
-          </w:tcPr>
-          <w:p>
-            <w:pPr>
-              <w:spacing w:after="0" w:line="240" w:lineRule="auto"/>
-              <w:rPr>
-                <w:rFonts w:ascii="Calibri" w:eastAsia="Times New Roman" w:hAnsi="Calibri" w:cs="Times New Roman"/>
-                <w:color w:val="000000"/>
-              </w:rPr>
-            </w:pPr>
-            <w:r>
-              <w:rPr>
-                <w:rFonts w:ascii="Calibri" w:eastAsia="Times New Roman" w:hAnsi="Calibri" w:cs="Times New Roman"/>
-                <w:color w:val="000000"/>
-              </w:rPr>
-              <w:t>SANTAMARIA GUERRA VICTOR MANUEL</w:t>
-            </w:r>
-          </w:p>
-        </w:tc>
-        <w:tc>
-          <w:tcPr>
             <w:tcW w:w="552" w:type="dxa"/>
             <w:tcBorders>
               <w:top w:val="nil"/>
@@ -15722,37 +15191,6 @@
         </w:tc>
         <w:tc>
           <w:tcPr>
-            <w:tcW w:w="4280" w:type="dxa"/>
-            <w:tcBorders>
-              <w:top w:val="nil"/>
-              <w:left w:val="nil"/>
-              <w:bottom w:val="single" w:sz="4" w:space="0" w:color="auto"/>
-              <w:right w:val="single" w:sz="4" w:space="0" w:color="auto"/>
-            </w:tcBorders>
-            <w:shd w:val="clear" w:color="auto" w:fill="auto"/>
-            <w:noWrap/>
-            <w:vAlign w:val="bottom"/>
-            <w:hideMark/>
-          </w:tcPr>
-          <w:p>
-            <w:pPr>
-              <w:spacing w:after="0" w:line="240" w:lineRule="auto"/>
-              <w:rPr>
-                <w:rFonts w:ascii="Calibri" w:eastAsia="Times New Roman" w:hAnsi="Calibri" w:cs="Times New Roman"/>
-                <w:color w:val="000000"/>
-              </w:rPr>
-            </w:pPr>
-            <w:r>
-              <w:rPr>
-                <w:rFonts w:ascii="Calibri" w:eastAsia="Times New Roman" w:hAnsi="Calibri" w:cs="Times New Roman"/>
-                <w:color w:val="000000"/>
-              </w:rPr>
-              <w:t>TEJADA WILSON ANDREA RACHELL</w:t>
-            </w:r>
-          </w:p>
-        </w:tc>
-        <w:tc>
-          <w:tcPr>
             <w:tcW w:w="552" w:type="dxa"/>
             <w:tcBorders>
               <w:top w:val="nil"/>
@@ -15978,37 +15416,6 @@
                 <w:color w:val="000000"/>
               </w:rPr>
               <w:t>17</w:t>
-            </w:r>
-          </w:p>
-        </w:tc>
-        <w:tc>
-          <w:tcPr>
-            <w:tcW w:w="4280" w:type="dxa"/>
-            <w:tcBorders>
-              <w:top w:val="nil"/>
-              <w:left w:val="nil"/>
-              <w:bottom w:val="single" w:sz="4" w:space="0" w:color="auto"/>
-              <w:right w:val="single" w:sz="4" w:space="0" w:color="auto"/>
-            </w:tcBorders>
-            <w:shd w:val="clear" w:color="auto" w:fill="auto"/>
-            <w:noWrap/>
-            <w:vAlign w:val="bottom"/>
-            <w:hideMark/>
-          </w:tcPr>
-          <w:p>
-            <w:pPr>
-              <w:spacing w:after="0" w:line="240" w:lineRule="auto"/>
-              <w:rPr>
-                <w:rFonts w:ascii="Calibri" w:eastAsia="Times New Roman" w:hAnsi="Calibri" w:cs="Times New Roman"/>
-                <w:color w:val="000000"/>
-              </w:rPr>
-            </w:pPr>
-            <w:r>
-              <w:rPr>
-                <w:rFonts w:ascii="Calibri" w:eastAsia="Times New Roman" w:hAnsi="Calibri" w:cs="Times New Roman"/>
-                <w:color w:val="000000"/>
-              </w:rPr>
-              <w:t>VARELA RETTALLY JAROD NESSIM</w:t>
             </w:r>
           </w:p>
         </w:tc>
@@ -17628,7 +17035,7 @@
 </file>
 
 <file path=customXml/itemProps1.xml><?xml version="1.0" encoding="utf-8"?>
-<ds:datastoreItem xmlns:ds="http://schemas.openxmlformats.org/officeDocument/2006/customXml" ds:itemID="{DD86180A-CB15-4B6B-AA41-C71010BC27C2}">
+<ds:datastoreItem xmlns:ds="http://schemas.openxmlformats.org/officeDocument/2006/customXml" ds:itemID="{3FC0646A-AE08-4A92-9801-863D951A57A0}">
   <ds:schemaRefs>
     <ds:schemaRef ds:uri="http://schemas.openxmlformats.org/officeDocument/2006/bibliography"/>
   </ds:schemaRefs>

</xml_diff>